<commit_message>
Repair corruptions of all examples files
</commit_message>
<xml_diff>
--- a/examples/expected-tag-docprops-in-doc.docx
+++ b/examples/expected-tag-docprops-in-doc.docx
@@ -559,7 +559,6 @@
   <w:style w:type="character" w:styleId="EntteCar" w:customStyle="1">
     <w:name w:val="En-tête Car"/>
     <w:basedOn w:val="DefaultParagraphFont"/>
-    <w:link w:val="En-tte"/>
     <w:uiPriority w:val="99"/>
     <w:qFormat/>
     <w:rsid w:val="00c703ac"/>
@@ -571,7 +570,6 @@
   <w:style w:type="character" w:styleId="PieddepageCar" w:customStyle="1">
     <w:name w:val="Pied de page Car"/>
     <w:basedOn w:val="DefaultParagraphFont"/>
-    <w:link w:val="Pieddepage"/>
     <w:uiPriority w:val="99"/>
     <w:qFormat/>
     <w:rsid w:val="00c703ac"/>
@@ -594,7 +592,6 @@
   <w:style w:type="character" w:styleId="TextedebullesCar" w:customStyle="1">
     <w:name w:val="Texte de bulles Car"/>
     <w:basedOn w:val="DefaultParagraphFont"/>
-    <w:link w:val="Textedebulles"/>
     <w:uiPriority w:val="99"/>
     <w:semiHidden/>
     <w:qFormat/>
@@ -673,7 +670,6 @@
   <w:style w:type="paragraph" w:styleId="Header">
     <w:name w:val="Header"/>
     <w:basedOn w:val="Normal"/>
-    <w:link w:val="En-tteCar"/>
     <w:uiPriority w:val="99"/>
     <w:unhideWhenUsed/>
     <w:rsid w:val="00c703ac"/>

</xml_diff>